<commit_message>
compexp 2 procedure updates
</commit_message>
<xml_diff>
--- a/documents/procedures/temperature response diversity REDO.docx
+++ b/documents/procedures/temperature response diversity REDO.docx
@@ -41,7 +41,15 @@
         <w:spacing w:after="0" w:line="240" w:lineRule="auto"/>
       </w:pPr>
       <w:r>
-        <w:t xml:space="preserve">Check on clonal stock cultures. </w:t>
+        <w:t xml:space="preserve">Check on </w:t>
+      </w:r>
+      <w:proofErr w:type="gramStart"/>
+      <w:r>
+        <w:t>clonal</w:t>
+      </w:r>
+      <w:proofErr w:type="gramEnd"/>
+      <w:r>
+        <w:t xml:space="preserve"> stock cultures. </w:t>
       </w:r>
       <w:r>
         <w:t>I’m allocating 10 ml of clonal stock to this experiment, so to reach the desired experimental density of 20r/ml, the stock cultures must be at least as dense as 120r/ml.</w:t>

</xml_diff>